<commit_message>
Added HW 2 Task 2
</commit_message>
<xml_diff>
--- a/HW 2/Task 2.docx
+++ b/HW 2/Task 2.docx
@@ -56,7 +56,112 @@
     <w:p/>
     <w:p>
       <w:r>
-        <w:t xml:space="preserve">Movies have an ID, a title and a release date. Actors have an ID, a name, and a date of birth. Directors have an ID, a name and a date of birth. Movies have many actors, actors can act in many movies, movies can have more than one </w:t>
+        <w:rPr>
+          <w:color w:val="FF0000"/>
+        </w:rPr>
+        <w:t>Movie</w:t>
+      </w:r>
+      <w:r>
+        <w:t xml:space="preserve">s have an </w:t>
+      </w:r>
+      <w:r>
+        <w:rPr>
+          <w:color w:val="00B050"/>
+        </w:rPr>
+        <w:t>ID</w:t>
+      </w:r>
+      <w:r>
+        <w:t xml:space="preserve">, a </w:t>
+      </w:r>
+      <w:r>
+        <w:rPr>
+          <w:color w:val="00B050"/>
+        </w:rPr>
+        <w:t xml:space="preserve">title </w:t>
+      </w:r>
+      <w:r>
+        <w:t xml:space="preserve">and a </w:t>
+      </w:r>
+      <w:r>
+        <w:rPr>
+          <w:color w:val="00B050"/>
+        </w:rPr>
+        <w:t>release date</w:t>
+      </w:r>
+      <w:r>
+        <w:t xml:space="preserve">. </w:t>
+      </w:r>
+      <w:r>
+        <w:rPr>
+          <w:color w:val="FF0000"/>
+        </w:rPr>
+        <w:t>Actor</w:t>
+      </w:r>
+      <w:r>
+        <w:t xml:space="preserve">s have an </w:t>
+      </w:r>
+      <w:r>
+        <w:rPr>
+          <w:color w:val="00B050"/>
+        </w:rPr>
+        <w:t>ID</w:t>
+      </w:r>
+      <w:r>
+        <w:t xml:space="preserve">, a </w:t>
+      </w:r>
+      <w:r>
+        <w:rPr>
+          <w:color w:val="00B050"/>
+        </w:rPr>
+        <w:t>name</w:t>
+      </w:r>
+      <w:r>
+        <w:t xml:space="preserve">, and a </w:t>
+      </w:r>
+      <w:r>
+        <w:rPr>
+          <w:color w:val="00B050"/>
+        </w:rPr>
+        <w:t>date of birth</w:t>
+      </w:r>
+      <w:r>
+        <w:t xml:space="preserve">. </w:t>
+      </w:r>
+      <w:r>
+        <w:rPr>
+          <w:color w:val="FF0000"/>
+        </w:rPr>
+        <w:t>Director</w:t>
+      </w:r>
+      <w:r>
+        <w:t xml:space="preserve">s have an </w:t>
+      </w:r>
+      <w:r>
+        <w:rPr>
+          <w:color w:val="00B050"/>
+        </w:rPr>
+        <w:t>ID</w:t>
+      </w:r>
+      <w:r>
+        <w:t xml:space="preserve">, a </w:t>
+      </w:r>
+      <w:r>
+        <w:rPr>
+          <w:color w:val="00B050"/>
+        </w:rPr>
+        <w:t xml:space="preserve">name </w:t>
+      </w:r>
+      <w:r>
+        <w:t xml:space="preserve">and a </w:t>
+      </w:r>
+      <w:r>
+        <w:rPr>
+          <w:color w:val="00B050"/>
+        </w:rPr>
+        <w:t>date of birth</w:t>
+      </w:r>
+      <w:r>
+        <w:t xml:space="preserve">. Movies have many actors, actors can act in many movies, movies can have more than one </w:t>
       </w:r>
       <w:r>
         <w:t>director,</w:t>

</xml_diff>